<commit_message>
HoangNH - Update User Design
</commit_message>
<xml_diff>
--- a/3. Users/HoangNHHE130395/Report 4/Report 4 - Software Design Description.docx
+++ b/3. Users/HoangNHHE130395/Report 4/Report 4 - Software Design Description.docx
@@ -414,7 +414,6 @@
           <w:docPartUnique/>
         </w:docPartObj>
       </w:sdtPr>
-      <w:sdtEndPr/>
       <w:sdtContent>
         <w:p>
           <w:pPr>
@@ -29205,17 +29204,7 @@
           <w:szCs w:val="24"/>
         </w:rPr>
         <w:lastRenderedPageBreak/>
-        <w:t>4.6.6</w:t>
-      </w:r>
-      <w:r>
-        <w:rPr>
-          <w:rFonts w:ascii="Times New Roman" w:eastAsia="Times New Roman" w:hAnsi="Times New Roman" w:cs="Times New Roman"/>
-          <w:b/>
-          <w:i/>
-          <w:sz w:val="24"/>
-          <w:szCs w:val="24"/>
-        </w:rPr>
-        <w:t xml:space="preserve">. </w:t>
+        <w:t xml:space="preserve">4.6.6. </w:t>
       </w:r>
       <w:r>
         <w:rPr>
@@ -29413,6 +29402,7 @@
           <w:i/>
           <w:sz w:val="24"/>
           <w:szCs w:val="24"/>
+          <w:lang w:val="en-US"/>
         </w:rPr>
       </w:pPr>
       <w:bookmarkStart w:id="56" w:name="_3dlyr2w3b2qf" w:colFirst="0" w:colLast="0"/>
@@ -29429,15 +29419,109 @@
         <w:t>4.7.1. Screen Image</w:t>
       </w:r>
       <w:bookmarkEnd w:id="57"/>
-    </w:p>
-    <w:p>
-      <w:bookmarkStart w:id="58" w:name="_GoBack"/>
-      <w:bookmarkEnd w:id="58"/>
-    </w:p>
-    <w:p>
-      <w:pPr>
-        <w:pStyle w:val="Quote"/>
-        <w:rPr>
+      <w:r>
+        <w:rPr>
+          <w:rFonts w:ascii="Times New Roman" w:eastAsia="Times New Roman" w:hAnsi="Times New Roman" w:cs="Times New Roman"/>
+          <w:b/>
+          <w:i/>
+          <w:sz w:val="24"/>
+          <w:szCs w:val="24"/>
+          <w:lang w:val="en-US"/>
+        </w:rPr>
+        <w:t xml:space="preserve"> of Application</w:t>
+      </w:r>
+    </w:p>
+    <w:p>
+      <w:pPr>
+        <w:rPr>
+          <w:rFonts w:ascii="Times New Roman" w:hAnsi="Times New Roman" w:cs="Times New Roman"/>
+          <w:lang w:val="en-US"/>
+        </w:rPr>
+      </w:pPr>
+      <w:r>
+        <w:rPr>
+          <w:rFonts w:ascii="Times New Roman" w:hAnsi="Times New Roman" w:cs="Times New Roman"/>
+          <w:lang w:val="en-US"/>
+        </w:rPr>
+        <w:t xml:space="preserve">a) </w:t>
+      </w:r>
+      <w:r>
+        <w:rPr>
+          <w:rFonts w:ascii="Times New Roman" w:hAnsi="Times New Roman" w:cs="Times New Roman"/>
+          <w:lang w:val="en-US"/>
+        </w:rPr>
+        <w:t>Login</w:t>
+      </w:r>
+    </w:p>
+    <w:p>
+      <w:pPr>
+        <w:rPr>
+          <w:rFonts w:ascii="Times New Roman" w:hAnsi="Times New Roman" w:cs="Times New Roman"/>
+          <w:lang w:val="en-US"/>
+        </w:rPr>
+      </w:pPr>
+    </w:p>
+    <w:p>
+      <w:pPr>
+        <w:jc w:val="center"/>
+        <w:rPr>
+          <w:lang w:val="en-US"/>
+        </w:rPr>
+      </w:pPr>
+      <w:r>
+        <w:rPr>
+          <w:rFonts w:ascii="Times New Roman" w:hAnsi="Times New Roman" w:cs="Times New Roman"/>
+          <w:noProof/>
+          <w:lang w:val="en-US"/>
+        </w:rPr>
+        <w:drawing>
+          <wp:inline distT="0" distB="0" distL="0" distR="0">
+            <wp:extent cx="3299460" cy="7620000"/>
+            <wp:effectExtent l="0" t="0" r="0" b="0"/>
+            <wp:docPr id="16" name="Picture 16"/>
+            <wp:cNvGraphicFramePr>
+              <a:graphicFrameLocks xmlns:a="http://schemas.openxmlformats.org/drawingml/2006/main" noChangeAspect="1"/>
+            </wp:cNvGraphicFramePr>
+            <a:graphic xmlns:a="http://schemas.openxmlformats.org/drawingml/2006/main">
+              <a:graphicData uri="http://schemas.openxmlformats.org/drawingml/2006/picture">
+                <pic:pic xmlns:pic="http://schemas.openxmlformats.org/drawingml/2006/picture">
+                  <pic:nvPicPr>
+                    <pic:cNvPr id="16" name="175913939_278233053938295_8633079859439186268_n.jpg"/>
+                    <pic:cNvPicPr/>
+                  </pic:nvPicPr>
+                  <pic:blipFill>
+                    <a:blip r:embed="rId50">
+                      <a:extLst>
+                        <a:ext uri="{28A0092B-C50C-407E-A947-70E740481C1C}">
+                          <a14:useLocalDpi xmlns:a14="http://schemas.microsoft.com/office/drawing/2010/main" val="0"/>
+                        </a:ext>
+                      </a:extLst>
+                    </a:blip>
+                    <a:stretch>
+                      <a:fillRect/>
+                    </a:stretch>
+                  </pic:blipFill>
+                  <pic:spPr>
+                    <a:xfrm>
+                      <a:off x="0" y="0"/>
+                      <a:ext cx="3299460" cy="7620000"/>
+                    </a:xfrm>
+                    <a:prstGeom prst="rect">
+                      <a:avLst/>
+                    </a:prstGeom>
+                  </pic:spPr>
+                </pic:pic>
+              </a:graphicData>
+            </a:graphic>
+          </wp:inline>
+        </w:drawing>
+      </w:r>
+    </w:p>
+    <w:p>
+      <w:pPr>
+        <w:jc w:val="center"/>
+        <w:rPr>
+          <w:rFonts w:ascii="Times New Roman" w:hAnsi="Times New Roman" w:cs="Times New Roman"/>
           <w:lang w:val="en-US"/>
         </w:rPr>
       </w:pPr>
@@ -29447,6 +29531,303 @@
         </w:rPr>
         <w:t xml:space="preserve"> </w:t>
       </w:r>
+    </w:p>
+    <w:p>
+      <w:pPr>
+        <w:rPr>
+          <w:rFonts w:ascii="Times New Roman" w:hAnsi="Times New Roman" w:cs="Times New Roman"/>
+          <w:lang w:val="en-US"/>
+        </w:rPr>
+      </w:pPr>
+      <w:r>
+        <w:rPr>
+          <w:rFonts w:ascii="Times New Roman" w:hAnsi="Times New Roman" w:cs="Times New Roman"/>
+          <w:lang w:val="en-US"/>
+        </w:rPr>
+        <w:lastRenderedPageBreak/>
+        <w:t>b</w:t>
+      </w:r>
+      <w:r>
+        <w:rPr>
+          <w:rFonts w:ascii="Times New Roman" w:hAnsi="Times New Roman" w:cs="Times New Roman"/>
+          <w:lang w:val="en-US"/>
+        </w:rPr>
+        <w:t xml:space="preserve">) </w:t>
+      </w:r>
+      <w:r>
+        <w:rPr>
+          <w:rFonts w:ascii="Times New Roman" w:hAnsi="Times New Roman" w:cs="Times New Roman"/>
+          <w:lang w:val="en-US"/>
+        </w:rPr>
+        <w:t>Register</w:t>
+      </w:r>
+    </w:p>
+    <w:p>
+      <w:pPr>
+        <w:rPr>
+          <w:rFonts w:ascii="Times New Roman" w:hAnsi="Times New Roman" w:cs="Times New Roman"/>
+          <w:lang w:val="en-US"/>
+        </w:rPr>
+      </w:pPr>
+    </w:p>
+    <w:p>
+      <w:pPr>
+        <w:rPr>
+          <w:rFonts w:ascii="Times New Roman" w:hAnsi="Times New Roman" w:cs="Times New Roman"/>
+          <w:lang w:val="en-US"/>
+        </w:rPr>
+      </w:pPr>
+    </w:p>
+    <w:p>
+      <w:pPr>
+        <w:jc w:val="center"/>
+        <w:rPr>
+          <w:rFonts w:ascii="Times New Roman" w:hAnsi="Times New Roman" w:cs="Times New Roman"/>
+          <w:lang w:val="en-US"/>
+        </w:rPr>
+      </w:pPr>
+      <w:r>
+        <w:rPr>
+          <w:rFonts w:ascii="Times New Roman" w:hAnsi="Times New Roman" w:cs="Times New Roman"/>
+          <w:noProof/>
+          <w:lang w:val="en-US"/>
+        </w:rPr>
+        <w:drawing>
+          <wp:inline distT="0" distB="0" distL="0" distR="0">
+            <wp:extent cx="2712720" cy="5943600"/>
+            <wp:effectExtent l="0" t="0" r="0" b="0"/>
+            <wp:docPr id="19" name="Picture 19"/>
+            <wp:cNvGraphicFramePr>
+              <a:graphicFrameLocks xmlns:a="http://schemas.openxmlformats.org/drawingml/2006/main" noChangeAspect="1"/>
+            </wp:cNvGraphicFramePr>
+            <a:graphic xmlns:a="http://schemas.openxmlformats.org/drawingml/2006/main">
+              <a:graphicData uri="http://schemas.openxmlformats.org/drawingml/2006/picture">
+                <pic:pic xmlns:pic="http://schemas.openxmlformats.org/drawingml/2006/picture">
+                  <pic:nvPicPr>
+                    <pic:cNvPr id="19" name="174611573_146352180769528_2834167032306316512_n.jpg"/>
+                    <pic:cNvPicPr/>
+                  </pic:nvPicPr>
+                  <pic:blipFill>
+                    <a:blip r:embed="rId51">
+                      <a:extLst>
+                        <a:ext uri="{28A0092B-C50C-407E-A947-70E740481C1C}">
+                          <a14:useLocalDpi xmlns:a14="http://schemas.microsoft.com/office/drawing/2010/main" val="0"/>
+                        </a:ext>
+                      </a:extLst>
+                    </a:blip>
+                    <a:stretch>
+                      <a:fillRect/>
+                    </a:stretch>
+                  </pic:blipFill>
+                  <pic:spPr>
+                    <a:xfrm>
+                      <a:off x="0" y="0"/>
+                      <a:ext cx="2735217" cy="5992891"/>
+                    </a:xfrm>
+                    <a:prstGeom prst="rect">
+                      <a:avLst/>
+                    </a:prstGeom>
+                  </pic:spPr>
+                </pic:pic>
+              </a:graphicData>
+            </a:graphic>
+          </wp:inline>
+        </w:drawing>
+      </w:r>
+    </w:p>
+    <w:p>
+      <w:pPr>
+        <w:rPr>
+          <w:rFonts w:ascii="Times New Roman" w:hAnsi="Times New Roman" w:cs="Times New Roman"/>
+          <w:lang w:val="en-US"/>
+        </w:rPr>
+      </w:pPr>
+    </w:p>
+    <w:p>
+      <w:pPr>
+        <w:rPr>
+          <w:rFonts w:ascii="Times New Roman" w:hAnsi="Times New Roman" w:cs="Times New Roman"/>
+          <w:lang w:val="en-US"/>
+        </w:rPr>
+      </w:pPr>
+    </w:p>
+    <w:p>
+      <w:pPr>
+        <w:rPr>
+          <w:rFonts w:ascii="Times New Roman" w:hAnsi="Times New Roman" w:cs="Times New Roman"/>
+          <w:lang w:val="en-US"/>
+        </w:rPr>
+      </w:pPr>
+    </w:p>
+    <w:p>
+      <w:pPr>
+        <w:rPr>
+          <w:rFonts w:ascii="Times New Roman" w:hAnsi="Times New Roman" w:cs="Times New Roman"/>
+          <w:lang w:val="en-US"/>
+        </w:rPr>
+      </w:pPr>
+    </w:p>
+    <w:p>
+      <w:pPr>
+        <w:rPr>
+          <w:rFonts w:ascii="Times New Roman" w:hAnsi="Times New Roman" w:cs="Times New Roman"/>
+          <w:lang w:val="en-US"/>
+        </w:rPr>
+      </w:pPr>
+    </w:p>
+    <w:p>
+      <w:pPr>
+        <w:rPr>
+          <w:rFonts w:ascii="Times New Roman" w:hAnsi="Times New Roman" w:cs="Times New Roman"/>
+          <w:lang w:val="en-US"/>
+        </w:rPr>
+      </w:pPr>
+    </w:p>
+    <w:p>
+      <w:pPr>
+        <w:rPr>
+          <w:rFonts w:ascii="Times New Roman" w:hAnsi="Times New Roman" w:cs="Times New Roman"/>
+          <w:lang w:val="en-US"/>
+        </w:rPr>
+      </w:pPr>
+    </w:p>
+    <w:p>
+      <w:pPr>
+        <w:rPr>
+          <w:rFonts w:ascii="Times New Roman" w:hAnsi="Times New Roman" w:cs="Times New Roman"/>
+          <w:lang w:val="en-US"/>
+        </w:rPr>
+      </w:pPr>
+    </w:p>
+    <w:p>
+      <w:pPr>
+        <w:rPr>
+          <w:rFonts w:ascii="Times New Roman" w:hAnsi="Times New Roman" w:cs="Times New Roman"/>
+          <w:lang w:val="en-US"/>
+        </w:rPr>
+      </w:pPr>
+    </w:p>
+    <w:p>
+      <w:pPr>
+        <w:rPr>
+          <w:rFonts w:ascii="Times New Roman" w:hAnsi="Times New Roman" w:cs="Times New Roman"/>
+          <w:lang w:val="en-US"/>
+        </w:rPr>
+      </w:pPr>
+    </w:p>
+    <w:p>
+      <w:pPr>
+        <w:rPr>
+          <w:rFonts w:ascii="Times New Roman" w:hAnsi="Times New Roman" w:cs="Times New Roman"/>
+          <w:lang w:val="en-US"/>
+        </w:rPr>
+      </w:pPr>
+    </w:p>
+    <w:p>
+      <w:pPr>
+        <w:rPr>
+          <w:rFonts w:ascii="Times New Roman" w:hAnsi="Times New Roman" w:cs="Times New Roman"/>
+          <w:lang w:val="en-US"/>
+        </w:rPr>
+      </w:pPr>
+    </w:p>
+    <w:p>
+      <w:pPr>
+        <w:rPr>
+          <w:rFonts w:ascii="Times New Roman" w:hAnsi="Times New Roman" w:cs="Times New Roman"/>
+          <w:lang w:val="en-US"/>
+        </w:rPr>
+      </w:pPr>
+      <w:r>
+        <w:rPr>
+          <w:rFonts w:ascii="Times New Roman" w:hAnsi="Times New Roman" w:cs="Times New Roman"/>
+          <w:lang w:val="en-US"/>
+        </w:rPr>
+        <w:lastRenderedPageBreak/>
+        <w:t xml:space="preserve">c) Newsfeed </w:t>
+      </w:r>
+    </w:p>
+    <w:p>
+      <w:pPr>
+        <w:rPr>
+          <w:rFonts w:ascii="Times New Roman" w:hAnsi="Times New Roman" w:cs="Times New Roman"/>
+          <w:lang w:val="en-US"/>
+        </w:rPr>
+      </w:pPr>
+    </w:p>
+    <w:p>
+      <w:pPr>
+        <w:rPr>
+          <w:rFonts w:ascii="Times New Roman" w:hAnsi="Times New Roman" w:cs="Times New Roman"/>
+          <w:lang w:val="en-US"/>
+        </w:rPr>
+      </w:pPr>
+    </w:p>
+    <w:p>
+      <w:pPr>
+        <w:jc w:val="center"/>
+        <w:rPr>
+          <w:rFonts w:ascii="Times New Roman" w:hAnsi="Times New Roman" w:cs="Times New Roman"/>
+          <w:lang w:val="en-US"/>
+        </w:rPr>
+      </w:pPr>
+      <w:r>
+        <w:rPr>
+          <w:rFonts w:ascii="Times New Roman" w:hAnsi="Times New Roman" w:cs="Times New Roman"/>
+          <w:noProof/>
+          <w:lang w:val="en-US"/>
+        </w:rPr>
+        <w:drawing>
+          <wp:inline distT="0" distB="0" distL="0" distR="0">
+            <wp:extent cx="3101340" cy="6891867"/>
+            <wp:effectExtent l="0" t="0" r="3810" b="4445"/>
+            <wp:docPr id="20" name="Picture 20"/>
+            <wp:cNvGraphicFramePr>
+              <a:graphicFrameLocks xmlns:a="http://schemas.openxmlformats.org/drawingml/2006/main" noChangeAspect="1"/>
+            </wp:cNvGraphicFramePr>
+            <a:graphic xmlns:a="http://schemas.openxmlformats.org/drawingml/2006/main">
+              <a:graphicData uri="http://schemas.openxmlformats.org/drawingml/2006/picture">
+                <pic:pic xmlns:pic="http://schemas.openxmlformats.org/drawingml/2006/picture">
+                  <pic:nvPicPr>
+                    <pic:cNvPr id="20" name="175188588_3640353559524083_6547691625671846608_n.jpg"/>
+                    <pic:cNvPicPr/>
+                  </pic:nvPicPr>
+                  <pic:blipFill>
+                    <a:blip r:embed="rId52">
+                      <a:extLst>
+                        <a:ext uri="{28A0092B-C50C-407E-A947-70E740481C1C}">
+                          <a14:useLocalDpi xmlns:a14="http://schemas.microsoft.com/office/drawing/2010/main" val="0"/>
+                        </a:ext>
+                      </a:extLst>
+                    </a:blip>
+                    <a:stretch>
+                      <a:fillRect/>
+                    </a:stretch>
+                  </pic:blipFill>
+                  <pic:spPr>
+                    <a:xfrm>
+                      <a:off x="0" y="0"/>
+                      <a:ext cx="3105403" cy="6900895"/>
+                    </a:xfrm>
+                    <a:prstGeom prst="rect">
+                      <a:avLst/>
+                    </a:prstGeom>
+                  </pic:spPr>
+                </pic:pic>
+              </a:graphicData>
+            </a:graphic>
+          </wp:inline>
+        </w:drawing>
+      </w:r>
+    </w:p>
+    <w:p>
+      <w:pPr>
+        <w:jc w:val="center"/>
+        <w:rPr>
+          <w:rFonts w:ascii="Times New Roman" w:hAnsi="Times New Roman" w:cs="Times New Roman"/>
+          <w:lang w:val="en-US"/>
+        </w:rPr>
+      </w:pPr>
     </w:p>
     <w:p/>
     <w:p>
@@ -29497,6 +29878,36 @@
     <w:p>
       <w:pPr>
         <w:rPr>
+          <w:rFonts w:ascii="Times New Roman" w:hAnsi="Times New Roman" w:cs="Times New Roman"/>
+          <w:lang w:val="en-US"/>
+        </w:rPr>
+      </w:pPr>
+      <w:r>
+        <w:rPr>
+          <w:rFonts w:ascii="Times New Roman" w:hAnsi="Times New Roman" w:cs="Times New Roman"/>
+          <w:lang w:val="en-US"/>
+        </w:rPr>
+        <w:lastRenderedPageBreak/>
+        <w:t>d</w:t>
+      </w:r>
+      <w:r>
+        <w:rPr>
+          <w:rFonts w:ascii="Times New Roman" w:hAnsi="Times New Roman" w:cs="Times New Roman"/>
+          <w:lang w:val="en-US"/>
+        </w:rPr>
+        <w:t>) Hot</w:t>
+      </w:r>
+      <w:r>
+        <w:rPr>
+          <w:rFonts w:ascii="Times New Roman" w:hAnsi="Times New Roman" w:cs="Times New Roman"/>
+          <w:lang w:val="en-US"/>
+        </w:rPr>
+        <w:t xml:space="preserve"> </w:t>
+      </w:r>
+    </w:p>
+    <w:p>
+      <w:pPr>
+        <w:rPr>
           <w:rFonts w:ascii="Times New Roman" w:eastAsia="Times New Roman" w:hAnsi="Times New Roman" w:cs="Times New Roman"/>
         </w:rPr>
       </w:pPr>
@@ -29512,12 +29923,426 @@
       <w:pPr>
         <w:pStyle w:val="Heading2"/>
         <w:spacing w:before="120"/>
-        <w:jc w:val="both"/>
+        <w:jc w:val="center"/>
         <w:rPr>
           <w:rFonts w:ascii="Times New Roman" w:eastAsia="Times New Roman" w:hAnsi="Times New Roman" w:cs="Times New Roman"/>
           <w:b/>
           <w:sz w:val="28"/>
           <w:szCs w:val="28"/>
+        </w:rPr>
+      </w:pPr>
+      <w:bookmarkStart w:id="58" w:name="_jano7b16uie9" w:colFirst="0" w:colLast="0"/>
+      <w:bookmarkEnd w:id="58"/>
+      <w:r>
+        <w:rPr>
+          <w:rFonts w:ascii="Times New Roman" w:eastAsia="Times New Roman" w:hAnsi="Times New Roman" w:cs="Times New Roman"/>
+          <w:b/>
+          <w:noProof/>
+          <w:sz w:val="28"/>
+          <w:szCs w:val="28"/>
+          <w:lang w:val="en-US"/>
+        </w:rPr>
+        <w:drawing>
+          <wp:inline distT="0" distB="0" distL="0" distR="0">
+            <wp:extent cx="3429000" cy="7620000"/>
+            <wp:effectExtent l="0" t="0" r="0" b="0"/>
+            <wp:docPr id="34" name="Picture 34"/>
+            <wp:cNvGraphicFramePr>
+              <a:graphicFrameLocks xmlns:a="http://schemas.openxmlformats.org/drawingml/2006/main" noChangeAspect="1"/>
+            </wp:cNvGraphicFramePr>
+            <a:graphic xmlns:a="http://schemas.openxmlformats.org/drawingml/2006/main">
+              <a:graphicData uri="http://schemas.openxmlformats.org/drawingml/2006/picture">
+                <pic:pic xmlns:pic="http://schemas.openxmlformats.org/drawingml/2006/picture">
+                  <pic:nvPicPr>
+                    <pic:cNvPr id="34" name="got.jpg"/>
+                    <pic:cNvPicPr/>
+                  </pic:nvPicPr>
+                  <pic:blipFill>
+                    <a:blip r:embed="rId53">
+                      <a:extLst>
+                        <a:ext uri="{28A0092B-C50C-407E-A947-70E740481C1C}">
+                          <a14:useLocalDpi xmlns:a14="http://schemas.microsoft.com/office/drawing/2010/main" val="0"/>
+                        </a:ext>
+                      </a:extLst>
+                    </a:blip>
+                    <a:stretch>
+                      <a:fillRect/>
+                    </a:stretch>
+                  </pic:blipFill>
+                  <pic:spPr>
+                    <a:xfrm>
+                      <a:off x="0" y="0"/>
+                      <a:ext cx="3429000" cy="7620000"/>
+                    </a:xfrm>
+                    <a:prstGeom prst="rect">
+                      <a:avLst/>
+                    </a:prstGeom>
+                  </pic:spPr>
+                </pic:pic>
+              </a:graphicData>
+            </a:graphic>
+          </wp:inline>
+        </w:drawing>
+      </w:r>
+    </w:p>
+    <w:p/>
+    <w:p/>
+    <w:p>
+      <w:pPr>
+        <w:rPr>
+          <w:lang w:val="en-US"/>
+        </w:rPr>
+      </w:pPr>
+      <w:r>
+        <w:rPr>
+          <w:lang w:val="en-US"/>
+        </w:rPr>
+        <w:lastRenderedPageBreak/>
+        <w:t>e) Recommend</w:t>
+      </w:r>
+    </w:p>
+    <w:p>
+      <w:pPr>
+        <w:rPr>
+          <w:lang w:val="en-US"/>
+        </w:rPr>
+      </w:pPr>
+    </w:p>
+    <w:p>
+      <w:pPr>
+        <w:jc w:val="center"/>
+        <w:rPr>
+          <w:rFonts w:ascii="Times New Roman" w:hAnsi="Times New Roman" w:cs="Times New Roman"/>
+          <w:lang w:val="en-US"/>
+        </w:rPr>
+      </w:pPr>
+      <w:r>
+        <w:rPr>
+          <w:rFonts w:ascii="Times New Roman" w:hAnsi="Times New Roman" w:cs="Times New Roman"/>
+          <w:lang w:val="en-US"/>
+        </w:rPr>
+        <w:t xml:space="preserve"> </w:t>
+      </w:r>
+      <w:r>
+        <w:rPr>
+          <w:rFonts w:ascii="Times New Roman" w:hAnsi="Times New Roman" w:cs="Times New Roman"/>
+          <w:noProof/>
+          <w:lang w:val="en-US"/>
+        </w:rPr>
+        <w:drawing>
+          <wp:inline distT="0" distB="0" distL="0" distR="0">
+            <wp:extent cx="3154680" cy="7010400"/>
+            <wp:effectExtent l="0" t="0" r="7620" b="0"/>
+            <wp:docPr id="36" name="Picture 36"/>
+            <wp:cNvGraphicFramePr>
+              <a:graphicFrameLocks xmlns:a="http://schemas.openxmlformats.org/drawingml/2006/main" noChangeAspect="1"/>
+            </wp:cNvGraphicFramePr>
+            <a:graphic xmlns:a="http://schemas.openxmlformats.org/drawingml/2006/main">
+              <a:graphicData uri="http://schemas.openxmlformats.org/drawingml/2006/picture">
+                <pic:pic xmlns:pic="http://schemas.openxmlformats.org/drawingml/2006/picture">
+                  <pic:nvPicPr>
+                    <pic:cNvPr id="36" name="recommend.jpg"/>
+                    <pic:cNvPicPr/>
+                  </pic:nvPicPr>
+                  <pic:blipFill>
+                    <a:blip r:embed="rId54">
+                      <a:extLst>
+                        <a:ext uri="{28A0092B-C50C-407E-A947-70E740481C1C}">
+                          <a14:useLocalDpi xmlns:a14="http://schemas.microsoft.com/office/drawing/2010/main" val="0"/>
+                        </a:ext>
+                      </a:extLst>
+                    </a:blip>
+                    <a:stretch>
+                      <a:fillRect/>
+                    </a:stretch>
+                  </pic:blipFill>
+                  <pic:spPr>
+                    <a:xfrm>
+                      <a:off x="0" y="0"/>
+                      <a:ext cx="3160909" cy="7024242"/>
+                    </a:xfrm>
+                    <a:prstGeom prst="rect">
+                      <a:avLst/>
+                    </a:prstGeom>
+                  </pic:spPr>
+                </pic:pic>
+              </a:graphicData>
+            </a:graphic>
+          </wp:inline>
+        </w:drawing>
+      </w:r>
+    </w:p>
+    <w:p/>
+    <w:p/>
+    <w:p/>
+    <w:p/>
+    <w:p/>
+    <w:p/>
+    <w:p/>
+    <w:p/>
+    <w:p>
+      <w:pPr>
+        <w:rPr>
+          <w:lang w:val="en-US"/>
+        </w:rPr>
+      </w:pPr>
+      <w:r>
+        <w:rPr>
+          <w:lang w:val="en-US"/>
+        </w:rPr>
+        <w:lastRenderedPageBreak/>
+        <w:t xml:space="preserve">f) Create Post </w:t>
+      </w:r>
+    </w:p>
+    <w:p>
+      <w:pPr>
+        <w:jc w:val="center"/>
+        <w:rPr>
+          <w:lang w:val="en-US"/>
+        </w:rPr>
+      </w:pPr>
+      <w:r>
+        <w:rPr>
+          <w:noProof/>
+          <w:lang w:val="en-US"/>
+        </w:rPr>
+        <w:drawing>
+          <wp:inline distT="0" distB="0" distL="0" distR="0">
+            <wp:extent cx="2286000" cy="3939540"/>
+            <wp:effectExtent l="0" t="0" r="0" b="3810"/>
+            <wp:docPr id="40" name="Picture 40"/>
+            <wp:cNvGraphicFramePr>
+              <a:graphicFrameLocks xmlns:a="http://schemas.openxmlformats.org/drawingml/2006/main" noChangeAspect="1"/>
+            </wp:cNvGraphicFramePr>
+            <a:graphic xmlns:a="http://schemas.openxmlformats.org/drawingml/2006/main">
+              <a:graphicData uri="http://schemas.openxmlformats.org/drawingml/2006/picture">
+                <pic:pic xmlns:pic="http://schemas.openxmlformats.org/drawingml/2006/picture">
+                  <pic:nvPicPr>
+                    <pic:cNvPr id="40" name="createPost.jpg"/>
+                    <pic:cNvPicPr/>
+                  </pic:nvPicPr>
+                  <pic:blipFill>
+                    <a:blip r:embed="rId55">
+                      <a:extLst>
+                        <a:ext uri="{28A0092B-C50C-407E-A947-70E740481C1C}">
+                          <a14:useLocalDpi xmlns:a14="http://schemas.microsoft.com/office/drawing/2010/main" val="0"/>
+                        </a:ext>
+                      </a:extLst>
+                    </a:blip>
+                    <a:stretch>
+                      <a:fillRect/>
+                    </a:stretch>
+                  </pic:blipFill>
+                  <pic:spPr>
+                    <a:xfrm>
+                      <a:off x="0" y="0"/>
+                      <a:ext cx="2286000" cy="3939540"/>
+                    </a:xfrm>
+                    <a:prstGeom prst="rect">
+                      <a:avLst/>
+                    </a:prstGeom>
+                  </pic:spPr>
+                </pic:pic>
+              </a:graphicData>
+            </a:graphic>
+          </wp:inline>
+        </w:drawing>
+      </w:r>
+    </w:p>
+    <w:p>
+      <w:pPr>
+        <w:rPr>
+          <w:lang w:val="en-US"/>
+        </w:rPr>
+      </w:pPr>
+      <w:r>
+        <w:rPr>
+          <w:lang w:val="en-US"/>
+        </w:rPr>
+        <w:t>g) Post Detail</w:t>
+      </w:r>
+    </w:p>
+    <w:p>
+      <w:pPr>
+        <w:jc w:val="center"/>
+        <w:rPr>
+          <w:lang w:val="en-US"/>
+        </w:rPr>
+      </w:pPr>
+      <w:r>
+        <w:rPr>
+          <w:noProof/>
+          <w:lang w:val="en-US"/>
+        </w:rPr>
+        <w:drawing>
+          <wp:inline distT="0" distB="0" distL="0" distR="0">
+            <wp:extent cx="2407920" cy="4288371"/>
+            <wp:effectExtent l="0" t="0" r="0" b="0"/>
+            <wp:docPr id="41" name="Picture 41"/>
+            <wp:cNvGraphicFramePr>
+              <a:graphicFrameLocks xmlns:a="http://schemas.openxmlformats.org/drawingml/2006/main" noChangeAspect="1"/>
+            </wp:cNvGraphicFramePr>
+            <a:graphic xmlns:a="http://schemas.openxmlformats.org/drawingml/2006/main">
+              <a:graphicData uri="http://schemas.openxmlformats.org/drawingml/2006/picture">
+                <pic:pic xmlns:pic="http://schemas.openxmlformats.org/drawingml/2006/picture">
+                  <pic:nvPicPr>
+                    <pic:cNvPr id="41" name="postDetail.jpg"/>
+                    <pic:cNvPicPr/>
+                  </pic:nvPicPr>
+                  <pic:blipFill>
+                    <a:blip r:embed="rId56">
+                      <a:extLst>
+                        <a:ext uri="{28A0092B-C50C-407E-A947-70E740481C1C}">
+                          <a14:useLocalDpi xmlns:a14="http://schemas.microsoft.com/office/drawing/2010/main" val="0"/>
+                        </a:ext>
+                      </a:extLst>
+                    </a:blip>
+                    <a:stretch>
+                      <a:fillRect/>
+                    </a:stretch>
+                  </pic:blipFill>
+                  <pic:spPr>
+                    <a:xfrm>
+                      <a:off x="0" y="0"/>
+                      <a:ext cx="2415822" cy="4302445"/>
+                    </a:xfrm>
+                    <a:prstGeom prst="rect">
+                      <a:avLst/>
+                    </a:prstGeom>
+                  </pic:spPr>
+                </pic:pic>
+              </a:graphicData>
+            </a:graphic>
+          </wp:inline>
+        </w:drawing>
+      </w:r>
+    </w:p>
+    <w:p>
+      <w:pPr>
+        <w:jc w:val="center"/>
+        <w:rPr>
+          <w:lang w:val="en-US"/>
+        </w:rPr>
+      </w:pPr>
+    </w:p>
+    <w:p>
+      <w:pPr>
+        <w:rPr>
+          <w:lang w:val="en-US"/>
+        </w:rPr>
+      </w:pPr>
+      <w:r>
+        <w:rPr>
+          <w:lang w:val="en-US"/>
+        </w:rPr>
+        <w:lastRenderedPageBreak/>
+        <w:t xml:space="preserve">h) Search </w:t>
+      </w:r>
+    </w:p>
+    <w:p>
+      <w:pPr>
+        <w:jc w:val="center"/>
+        <w:rPr>
+          <w:lang w:val="en-US"/>
+        </w:rPr>
+      </w:pPr>
+      <w:r>
+        <w:rPr>
+          <w:noProof/>
+          <w:lang w:val="en-US"/>
+        </w:rPr>
+        <w:drawing>
+          <wp:inline distT="0" distB="0" distL="0" distR="0">
+            <wp:extent cx="3429000" cy="7620000"/>
+            <wp:effectExtent l="0" t="0" r="0" b="0"/>
+            <wp:docPr id="42" name="Picture 42"/>
+            <wp:cNvGraphicFramePr>
+              <a:graphicFrameLocks xmlns:a="http://schemas.openxmlformats.org/drawingml/2006/main" noChangeAspect="1"/>
+            </wp:cNvGraphicFramePr>
+            <a:graphic xmlns:a="http://schemas.openxmlformats.org/drawingml/2006/main">
+              <a:graphicData uri="http://schemas.openxmlformats.org/drawingml/2006/picture">
+                <pic:pic xmlns:pic="http://schemas.openxmlformats.org/drawingml/2006/picture">
+                  <pic:nvPicPr>
+                    <pic:cNvPr id="42" name="search.jpg"/>
+                    <pic:cNvPicPr/>
+                  </pic:nvPicPr>
+                  <pic:blipFill>
+                    <a:blip r:embed="rId57">
+                      <a:extLst>
+                        <a:ext uri="{28A0092B-C50C-407E-A947-70E740481C1C}">
+                          <a14:useLocalDpi xmlns:a14="http://schemas.microsoft.com/office/drawing/2010/main" val="0"/>
+                        </a:ext>
+                      </a:extLst>
+                    </a:blip>
+                    <a:stretch>
+                      <a:fillRect/>
+                    </a:stretch>
+                  </pic:blipFill>
+                  <pic:spPr>
+                    <a:xfrm>
+                      <a:off x="0" y="0"/>
+                      <a:ext cx="3429000" cy="7620000"/>
+                    </a:xfrm>
+                    <a:prstGeom prst="rect">
+                      <a:avLst/>
+                    </a:prstGeom>
+                  </pic:spPr>
+                </pic:pic>
+              </a:graphicData>
+            </a:graphic>
+          </wp:inline>
+        </w:drawing>
+      </w:r>
+    </w:p>
+    <w:p>
+      <w:pPr>
+        <w:jc w:val="center"/>
+        <w:rPr>
+          <w:lang w:val="en-US"/>
+        </w:rPr>
+      </w:pPr>
+    </w:p>
+    <w:p>
+      <w:pPr>
+        <w:jc w:val="center"/>
+        <w:rPr>
+          <w:lang w:val="en-US"/>
+        </w:rPr>
+      </w:pPr>
+    </w:p>
+    <w:p>
+      <w:pPr>
+        <w:jc w:val="center"/>
+        <w:rPr>
+          <w:lang w:val="en-US"/>
+        </w:rPr>
+      </w:pPr>
+    </w:p>
+    <w:p>
+      <w:pPr>
+        <w:rPr>
+          <w:lang w:val="en-US"/>
+        </w:rPr>
+      </w:pPr>
+    </w:p>
+    <w:p>
+      <w:pPr>
+        <w:rPr>
+          <w:lang w:val="en-US"/>
+        </w:rPr>
+      </w:pPr>
+    </w:p>
+    <w:p>
+      <w:pPr>
+        <w:rPr>
+          <w:lang w:val="en-US"/>
+        </w:rPr>
+      </w:pPr>
+    </w:p>
+    <w:p>
+      <w:pPr>
+        <w:rPr>
+          <w:lang w:val="en-US"/>
         </w:rPr>
         <w:sectPr>
           <w:pgSz w:w="11909" w:h="16834"/>
@@ -29527,7 +30352,7 @@
           <w:docGrid w:linePitch="299"/>
         </w:sectPr>
       </w:pPr>
-      <w:bookmarkStart w:id="59" w:name="_jano7b16uie9" w:colFirst="0" w:colLast="0"/>
+      <w:bookmarkStart w:id="59" w:name="_GoBack"/>
       <w:bookmarkEnd w:id="59"/>
     </w:p>
     <w:p>
@@ -29590,7 +30415,7 @@
                     <pic:cNvPicPr/>
                   </pic:nvPicPr>
                   <pic:blipFill>
-                    <a:blip r:embed="rId50">
+                    <a:blip r:embed="rId58">
                       <a:extLst>
                         <a:ext uri="{28A0092B-C50C-407E-A947-70E740481C1C}">
                           <a14:useLocalDpi xmlns:a14="http://schemas.microsoft.com/office/drawing/2010/main" val="0"/>
@@ -29804,7 +30629,7 @@
         <w:i/>
         <w:noProof/>
       </w:rPr>
-      <w:t>2</w:t>
+      <w:t>8</w:t>
     </w:r>
     <w:r>
       <w:rPr>
@@ -32784,7 +33609,7 @@
 </file>
 
 <file path=customXml/itemProps1.xml><?xml version="1.0" encoding="utf-8"?>
-<ds:datastoreItem xmlns:ds="http://schemas.openxmlformats.org/officeDocument/2006/customXml" ds:itemID="{92D37D48-08EE-4830-ABF4-27741E7FD60D}">
+<ds:datastoreItem xmlns:ds="http://schemas.openxmlformats.org/officeDocument/2006/customXml" ds:itemID="{EE76846D-71B0-4BAB-B995-B5C0B6F7D16D}">
   <ds:schemaRefs>
     <ds:schemaRef ds:uri="http://schemas.openxmlformats.org/officeDocument/2006/bibliography"/>
   </ds:schemaRefs>

</xml_diff>